<commit_message>
Update Tabelle der Rechte
angepasst auf unsere Endpoints und Festlegung der Rollenbezeichnungen

Signed-off-by: Shojo-Shinji <97019278+Shojo-Shinji@users.noreply.github.com>
</commit_message>
<xml_diff>
--- a/FAE Projektauftrag Filmarchiv.docx
+++ b/FAE Projektauftrag Filmarchiv.docx
@@ -1,6 +1,6 @@
 
 <file path=word/document.xml><?xml version="1.0" encoding="utf-8"?>
-<w:document xmlns:wpc="http://schemas.microsoft.com/office/word/2010/wordprocessingCanvas" xmlns:cx="http://schemas.microsoft.com/office/drawing/2014/chartex" xmlns:cx1="http://schemas.microsoft.com/office/drawing/2015/9/8/chartex" xmlns:mc="http://schemas.openxmlformats.org/markup-compatibility/2006" xmlns:o="urn:schemas-microsoft-com:office:office" xmlns:r="http://schemas.openxmlformats.org/officeDocument/2006/relationships" xmlns:m="http://schemas.openxmlformats.org/officeDocument/2006/math" xmlns:v="urn:schemas-microsoft-com:vml" xmlns:wp14="http://schemas.microsoft.com/office/word/2010/wordprocessingDrawing" xmlns:wp="http://schemas.openxmlformats.org/drawingml/2006/wordprocessingDrawing" xmlns:w10="urn:schemas-microsoft-com:office:word" xmlns:w="http://schemas.openxmlformats.org/wordprocessingml/2006/main" xmlns:w14="http://schemas.microsoft.com/office/word/2010/wordml" xmlns:w15="http://schemas.microsoft.com/office/word/2012/wordml" xmlns:w16se="http://schemas.microsoft.com/office/word/2015/wordml/symex" xmlns:wpg="http://schemas.microsoft.com/office/word/2010/wordprocessingGroup" xmlns:wpi="http://schemas.microsoft.com/office/word/2010/wordprocessingInk" xmlns:wne="http://schemas.microsoft.com/office/word/2006/wordml" xmlns:wps="http://schemas.microsoft.com/office/word/2010/wordprocessingShape" mc:Ignorable="w14 w15 w16se wp14">
+<w:document xmlns:wpc="http://schemas.microsoft.com/office/word/2010/wordprocessingCanvas" xmlns:cx="http://schemas.microsoft.com/office/drawing/2014/chartex" xmlns:cx1="http://schemas.microsoft.com/office/drawing/2015/9/8/chartex" xmlns:cx2="http://schemas.microsoft.com/office/drawing/2015/10/21/chartex" xmlns:cx3="http://schemas.microsoft.com/office/drawing/2016/5/9/chartex" xmlns:cx4="http://schemas.microsoft.com/office/drawing/2016/5/10/chartex" xmlns:cx5="http://schemas.microsoft.com/office/drawing/2016/5/11/chartex" xmlns:cx6="http://schemas.microsoft.com/office/drawing/2016/5/12/chartex" xmlns:cx7="http://schemas.microsoft.com/office/drawing/2016/5/13/chartex" xmlns:cx8="http://schemas.microsoft.com/office/drawing/2016/5/14/chartex" xmlns:mc="http://schemas.openxmlformats.org/markup-compatibility/2006" xmlns:aink="http://schemas.microsoft.com/office/drawing/2016/ink" xmlns:am3d="http://schemas.microsoft.com/office/drawing/2017/model3d" xmlns:o="urn:schemas-microsoft-com:office:office" xmlns:oel="http://schemas.microsoft.com/office/2019/extlst" xmlns:r="http://schemas.openxmlformats.org/officeDocument/2006/relationships" xmlns:m="http://schemas.openxmlformats.org/officeDocument/2006/math" xmlns:v="urn:schemas-microsoft-com:vml" xmlns:wp14="http://schemas.microsoft.com/office/word/2010/wordprocessingDrawing" xmlns:wp="http://schemas.openxmlformats.org/drawingml/2006/wordprocessingDrawing" xmlns:w10="urn:schemas-microsoft-com:office:word" xmlns:w="http://schemas.openxmlformats.org/wordprocessingml/2006/main" xmlns:w14="http://schemas.microsoft.com/office/word/2010/wordml" xmlns:w15="http://schemas.microsoft.com/office/word/2012/wordml" xmlns:w16cex="http://schemas.microsoft.com/office/word/2018/wordml/cex" xmlns:w16cid="http://schemas.microsoft.com/office/word/2016/wordml/cid" xmlns:w16="http://schemas.microsoft.com/office/word/2018/wordml" xmlns:w16sdtdh="http://schemas.microsoft.com/office/word/2020/wordml/sdtdatahash" xmlns:w16se="http://schemas.microsoft.com/office/word/2015/wordml/symex" xmlns:wpg="http://schemas.microsoft.com/office/word/2010/wordprocessingGroup" xmlns:wpi="http://schemas.microsoft.com/office/word/2010/wordprocessingInk" xmlns:wne="http://schemas.microsoft.com/office/word/2006/wordml" xmlns:wps="http://schemas.microsoft.com/office/word/2010/wordprocessingShape" mc:Ignorable="w14 w15 w16se w16cid w16 w16cex w16sdtdh wp14">
   <w:body>
     <w:p>
       <w:pPr>
@@ -623,8 +623,6 @@
             <w:r>
               <w:t xml:space="preserve"> </w:t>
             </w:r>
-            <w:bookmarkStart w:id="0" w:name="_GoBack"/>
-            <w:bookmarkEnd w:id="0"/>
             <w:r>
               <w:t>ASF, MPEG, MXF, DV</w:t>
             </w:r>
@@ -747,40 +745,35 @@
             <w:tcW w:w="1957" w:type="dxa"/>
           </w:tcPr>
           <w:p>
+            <w:r>
+              <w:t>Timecode Anfang</w:t>
+            </w:r>
+          </w:p>
+        </w:tc>
+        <w:tc>
+          <w:tcPr>
+            <w:tcW w:w="1173" w:type="dxa"/>
+          </w:tcPr>
+          <w:p>
+            <w:r>
+              <w:t>Zeit</w:t>
+            </w:r>
+          </w:p>
+        </w:tc>
+        <w:tc>
+          <w:tcPr>
+            <w:tcW w:w="1803" w:type="dxa"/>
+          </w:tcPr>
+          <w:p>
+            <w:r>
+              <w:t>Zeit (</w:t>
+            </w:r>
             <w:proofErr w:type="spellStart"/>
             <w:r>
-              <w:t>Timecode</w:t>
+              <w:t>hh:mm:ss:ff</w:t>
             </w:r>
             <w:proofErr w:type="spellEnd"/>
             <w:r>
-              <w:t xml:space="preserve"> Anfang</w:t>
-            </w:r>
-          </w:p>
-        </w:tc>
-        <w:tc>
-          <w:tcPr>
-            <w:tcW w:w="1173" w:type="dxa"/>
-          </w:tcPr>
-          <w:p>
-            <w:r>
-              <w:t>Zeit</w:t>
-            </w:r>
-          </w:p>
-        </w:tc>
-        <w:tc>
-          <w:tcPr>
-            <w:tcW w:w="1803" w:type="dxa"/>
-          </w:tcPr>
-          <w:p>
-            <w:r>
-              <w:t>Zeit (</w:t>
-            </w:r>
-            <w:proofErr w:type="spellStart"/>
-            <w:r>
-              <w:t>hh:mm:ss:ff</w:t>
-            </w:r>
-            <w:proofErr w:type="spellEnd"/>
-            <w:r>
               <w:t>)</w:t>
             </w:r>
           </w:p>
@@ -822,13 +815,8 @@
             <w:tcW w:w="1957" w:type="dxa"/>
           </w:tcPr>
           <w:p>
-            <w:proofErr w:type="spellStart"/>
-            <w:r>
-              <w:t>Timecode</w:t>
-            </w:r>
-            <w:proofErr w:type="spellEnd"/>
-            <w:r>
-              <w:t xml:space="preserve"> Ende</w:t>
+            <w:r>
+              <w:t>Timecode Ende</w:t>
             </w:r>
           </w:p>
         </w:tc>
@@ -1188,7 +1176,7 @@
                 <w:lang w:eastAsia="de-DE"/>
               </w:rPr>
               <w:drawing>
-                <wp:inline distT="0" distB="0" distL="0" distR="0">
+                <wp:inline distT="0" distB="0" distL="0" distR="0" wp14:anchorId="519E8C18" wp14:editId="4A71444B">
                   <wp:extent cx="2048444" cy="1173708"/>
                   <wp:effectExtent l="0" t="0" r="9525" b="7620"/>
                   <wp:docPr id="1" name="Grafik 1" descr="C:\Users\schneidert\Downloads\glass-600x344.jpg"/>
@@ -2146,6 +2134,7 @@
       <w:tblGrid>
         <w:gridCol w:w="1053"/>
         <w:gridCol w:w="2083"/>
+        <w:gridCol w:w="1909"/>
         <w:gridCol w:w="1058"/>
         <w:gridCol w:w="1058"/>
         <w:gridCol w:w="1058"/>
@@ -2165,7 +2154,7 @@
         </w:tc>
         <w:tc>
           <w:tcPr>
-            <w:tcW w:w="1900" w:type="dxa"/>
+            <w:tcW w:w="2083" w:type="dxa"/>
           </w:tcPr>
           <w:p>
             <w:r>
@@ -2179,6 +2168,16 @@
           </w:tcPr>
           <w:p>
             <w:r>
+              <w:t>Rollenbezeichnung</w:t>
+            </w:r>
+          </w:p>
+        </w:tc>
+        <w:tc>
+          <w:tcPr>
+            <w:tcW w:w="1058" w:type="dxa"/>
+          </w:tcPr>
+          <w:p>
+            <w:r>
               <w:t>DELETE</w:t>
             </w:r>
           </w:p>
@@ -2272,7 +2271,7 @@
         </w:tc>
         <w:tc>
           <w:tcPr>
-            <w:tcW w:w="1900" w:type="dxa"/>
+            <w:tcW w:w="2083" w:type="dxa"/>
           </w:tcPr>
           <w:p>
             <w:r>
@@ -2285,6 +2284,18 @@
             <w:tcW w:w="1058" w:type="dxa"/>
           </w:tcPr>
           <w:p>
+            <w:proofErr w:type="spellStart"/>
+            <w:r>
+              <w:t>admin</w:t>
+            </w:r>
+            <w:proofErr w:type="spellEnd"/>
+          </w:p>
+        </w:tc>
+        <w:tc>
+          <w:tcPr>
+            <w:tcW w:w="1058" w:type="dxa"/>
+          </w:tcPr>
+          <w:p>
             <w:r>
               <w:t>x</w:t>
             </w:r>
@@ -2344,7 +2355,7 @@
         </w:tc>
         <w:tc>
           <w:tcPr>
-            <w:tcW w:w="1900" w:type="dxa"/>
+            <w:tcW w:w="2083" w:type="dxa"/>
           </w:tcPr>
           <w:p>
             <w:r>
@@ -2356,6 +2367,18 @@
           <w:tcPr>
             <w:tcW w:w="1058" w:type="dxa"/>
           </w:tcPr>
+          <w:p>
+            <w:proofErr w:type="spellStart"/>
+            <w:r>
+              <w:t>lehrerMedien</w:t>
+            </w:r>
+            <w:proofErr w:type="spellEnd"/>
+          </w:p>
+        </w:tc>
+        <w:tc>
+          <w:tcPr>
+            <w:tcW w:w="1058" w:type="dxa"/>
+          </w:tcPr>
           <w:p/>
         </w:tc>
         <w:tc>
@@ -2404,14 +2427,11 @@
         </w:tc>
         <w:tc>
           <w:tcPr>
-            <w:tcW w:w="1900" w:type="dxa"/>
-          </w:tcPr>
-          <w:p>
-            <w:r>
-              <w:t>Lehrer sonstige</w:t>
-            </w:r>
-            <w:r>
-              <w:t>, Schulleitung</w:t>
+            <w:tcW w:w="2083" w:type="dxa"/>
+          </w:tcPr>
+          <w:p>
+            <w:r>
+              <w:t>Lehrer sonstige, Schulleitung</w:t>
             </w:r>
           </w:p>
         </w:tc>
@@ -2419,6 +2439,18 @@
           <w:tcPr>
             <w:tcW w:w="1058" w:type="dxa"/>
           </w:tcPr>
+          <w:p>
+            <w:proofErr w:type="spellStart"/>
+            <w:r>
+              <w:t>lehrer</w:t>
+            </w:r>
+            <w:proofErr w:type="spellEnd"/>
+          </w:p>
+        </w:tc>
+        <w:tc>
+          <w:tcPr>
+            <w:tcW w:w="1058" w:type="dxa"/>
+          </w:tcPr>
           <w:p/>
         </w:tc>
         <w:tc>
@@ -2463,17 +2495,11 @@
         </w:tc>
         <w:tc>
           <w:tcPr>
-            <w:tcW w:w="1900" w:type="dxa"/>
-          </w:tcPr>
-          <w:p>
-            <w:r>
-              <w:t>Prüfungs</w:t>
-            </w:r>
-            <w:r>
-              <w:t>kommission</w:t>
-            </w:r>
-            <w:r>
-              <w:t xml:space="preserve"> Medien</w:t>
+            <w:tcW w:w="2083" w:type="dxa"/>
+          </w:tcPr>
+          <w:p>
+            <w:r>
+              <w:t>Prüfungskommission Medien</w:t>
             </w:r>
           </w:p>
         </w:tc>
@@ -2482,6 +2508,18 @@
             <w:tcW w:w="1058" w:type="dxa"/>
           </w:tcPr>
           <w:p>
+            <w:proofErr w:type="spellStart"/>
+            <w:r>
+              <w:t>pruefer</w:t>
+            </w:r>
+            <w:proofErr w:type="spellEnd"/>
+          </w:p>
+        </w:tc>
+        <w:tc>
+          <w:tcPr>
+            <w:tcW w:w="1058" w:type="dxa"/>
+          </w:tcPr>
+          <w:p>
             <w:r>
               <w:t>x</w:t>
             </w:r>
@@ -2529,12 +2567,24 @@
         </w:tc>
         <w:tc>
           <w:tcPr>
-            <w:tcW w:w="1900" w:type="dxa"/>
+            <w:tcW w:w="2083" w:type="dxa"/>
           </w:tcPr>
           <w:p>
             <w:r>
               <w:t>Azubi Medien</w:t>
             </w:r>
+          </w:p>
+        </w:tc>
+        <w:tc>
+          <w:tcPr>
+            <w:tcW w:w="1058" w:type="dxa"/>
+          </w:tcPr>
+          <w:p>
+            <w:proofErr w:type="spellStart"/>
+            <w:r>
+              <w:t>azubi</w:t>
+            </w:r>
+            <w:proofErr w:type="spellEnd"/>
           </w:p>
         </w:tc>
         <w:tc>
@@ -2575,7 +2625,1384 @@
     </w:tbl>
     <w:p>
       <w:pPr>
-        <w:pStyle w:val="Listenabsatz"/>
+        <w:rPr>
+          <w:u w:val="single"/>
+        </w:rPr>
+      </w:pPr>
+    </w:p>
+    <w:tbl>
+      <w:tblPr>
+        <w:tblStyle w:val="Tabellenraster"/>
+        <w:tblW w:w="0" w:type="auto"/>
+        <w:tblLook w:val="04A0" w:firstRow="1" w:lastRow="0" w:firstColumn="1" w:lastColumn="0" w:noHBand="0" w:noVBand="1"/>
+      </w:tblPr>
+      <w:tblGrid>
+        <w:gridCol w:w="1909"/>
+        <w:gridCol w:w="1551"/>
+        <w:gridCol w:w="1683"/>
+        <w:gridCol w:w="1656"/>
+        <w:gridCol w:w="2083"/>
+        <w:gridCol w:w="1574"/>
+      </w:tblGrid>
+      <w:tr>
+        <w:tc>
+          <w:tcPr>
+            <w:tcW w:w="1909" w:type="dxa"/>
+          </w:tcPr>
+          <w:p>
+            <w:r>
+              <w:t>Benutzergruppe</w:t>
+            </w:r>
+          </w:p>
+        </w:tc>
+        <w:tc>
+          <w:tcPr>
+            <w:tcW w:w="1551" w:type="dxa"/>
+          </w:tcPr>
+          <w:p>
+            <w:r>
+              <w:t>Admin</w:t>
+            </w:r>
+          </w:p>
+        </w:tc>
+        <w:tc>
+          <w:tcPr>
+            <w:tcW w:w="1683" w:type="dxa"/>
+          </w:tcPr>
+          <w:p>
+            <w:r>
+              <w:t>Lehrer FK Medien</w:t>
+            </w:r>
+          </w:p>
+        </w:tc>
+        <w:tc>
+          <w:tcPr>
+            <w:tcW w:w="1656" w:type="dxa"/>
+          </w:tcPr>
+          <w:p>
+            <w:r>
+              <w:t>Lehrer sonstige, Schulleitung</w:t>
+            </w:r>
+          </w:p>
+        </w:tc>
+        <w:tc>
+          <w:tcPr>
+            <w:tcW w:w="2083" w:type="dxa"/>
+          </w:tcPr>
+          <w:p>
+            <w:r>
+              <w:t>Prüfungskommission Medien</w:t>
+            </w:r>
+          </w:p>
+        </w:tc>
+        <w:tc>
+          <w:tcPr>
+            <w:tcW w:w="1574" w:type="dxa"/>
+          </w:tcPr>
+          <w:p>
+            <w:r>
+              <w:t>Azubi Medien</w:t>
+            </w:r>
+          </w:p>
+        </w:tc>
+      </w:tr>
+      <w:tr>
+        <w:tc>
+          <w:tcPr>
+            <w:tcW w:w="1909" w:type="dxa"/>
+          </w:tcPr>
+          <w:p>
+            <w:r>
+              <w:t>Rollenbezeichnung</w:t>
+            </w:r>
+          </w:p>
+        </w:tc>
+        <w:tc>
+          <w:tcPr>
+            <w:tcW w:w="1551" w:type="dxa"/>
+          </w:tcPr>
+          <w:p>
+            <w:proofErr w:type="spellStart"/>
+            <w:r>
+              <w:t>admin</w:t>
+            </w:r>
+            <w:proofErr w:type="spellEnd"/>
+          </w:p>
+        </w:tc>
+        <w:tc>
+          <w:tcPr>
+            <w:tcW w:w="1683" w:type="dxa"/>
+          </w:tcPr>
+          <w:p>
+            <w:proofErr w:type="spellStart"/>
+            <w:r>
+              <w:t>lehrerMedien</w:t>
+            </w:r>
+            <w:proofErr w:type="spellEnd"/>
+          </w:p>
+        </w:tc>
+        <w:tc>
+          <w:tcPr>
+            <w:tcW w:w="1656" w:type="dxa"/>
+          </w:tcPr>
+          <w:p>
+            <w:proofErr w:type="spellStart"/>
+            <w:r>
+              <w:t>lehrer</w:t>
+            </w:r>
+            <w:proofErr w:type="spellEnd"/>
+          </w:p>
+        </w:tc>
+        <w:tc>
+          <w:tcPr>
+            <w:tcW w:w="2083" w:type="dxa"/>
+          </w:tcPr>
+          <w:p>
+            <w:proofErr w:type="spellStart"/>
+            <w:r>
+              <w:t>pruefer</w:t>
+            </w:r>
+            <w:proofErr w:type="spellEnd"/>
+          </w:p>
+        </w:tc>
+        <w:tc>
+          <w:tcPr>
+            <w:tcW w:w="1574" w:type="dxa"/>
+          </w:tcPr>
+          <w:p>
+            <w:proofErr w:type="spellStart"/>
+            <w:r>
+              <w:t>azubi</w:t>
+            </w:r>
+            <w:proofErr w:type="spellEnd"/>
+          </w:p>
+        </w:tc>
+      </w:tr>
+      <w:tr>
+        <w:tc>
+          <w:tcPr>
+            <w:tcW w:w="1909" w:type="dxa"/>
+          </w:tcPr>
+          <w:p>
+            <w:r>
+              <w:t>user-list</w:t>
+            </w:r>
+          </w:p>
+        </w:tc>
+        <w:tc>
+          <w:tcPr>
+            <w:tcW w:w="1551" w:type="dxa"/>
+          </w:tcPr>
+          <w:p>
+            <w:pPr>
+              <w:jc w:val="center"/>
+            </w:pPr>
+            <w:r>
+              <w:t>X</w:t>
+            </w:r>
+          </w:p>
+        </w:tc>
+        <w:tc>
+          <w:tcPr>
+            <w:tcW w:w="1683" w:type="dxa"/>
+          </w:tcPr>
+          <w:p>
+            <w:pPr>
+              <w:jc w:val="center"/>
+            </w:pPr>
+          </w:p>
+        </w:tc>
+        <w:tc>
+          <w:tcPr>
+            <w:tcW w:w="1656" w:type="dxa"/>
+          </w:tcPr>
+          <w:p>
+            <w:pPr>
+              <w:jc w:val="center"/>
+            </w:pPr>
+          </w:p>
+        </w:tc>
+        <w:tc>
+          <w:tcPr>
+            <w:tcW w:w="2083" w:type="dxa"/>
+          </w:tcPr>
+          <w:p>
+            <w:pPr>
+              <w:jc w:val="center"/>
+            </w:pPr>
+          </w:p>
+        </w:tc>
+        <w:tc>
+          <w:tcPr>
+            <w:tcW w:w="1574" w:type="dxa"/>
+          </w:tcPr>
+          <w:p>
+            <w:pPr>
+              <w:jc w:val="center"/>
+            </w:pPr>
+          </w:p>
+        </w:tc>
+      </w:tr>
+      <w:tr>
+        <w:tc>
+          <w:tcPr>
+            <w:tcW w:w="1909" w:type="dxa"/>
+          </w:tcPr>
+          <w:p>
+            <w:r>
+              <w:t>user-management</w:t>
+            </w:r>
+          </w:p>
+        </w:tc>
+        <w:tc>
+          <w:tcPr>
+            <w:tcW w:w="1551" w:type="dxa"/>
+          </w:tcPr>
+          <w:p>
+            <w:pPr>
+              <w:jc w:val="center"/>
+            </w:pPr>
+            <w:r>
+              <w:t>X</w:t>
+            </w:r>
+          </w:p>
+        </w:tc>
+        <w:tc>
+          <w:tcPr>
+            <w:tcW w:w="1683" w:type="dxa"/>
+          </w:tcPr>
+          <w:p>
+            <w:pPr>
+              <w:jc w:val="center"/>
+            </w:pPr>
+          </w:p>
+        </w:tc>
+        <w:tc>
+          <w:tcPr>
+            <w:tcW w:w="1656" w:type="dxa"/>
+          </w:tcPr>
+          <w:p>
+            <w:pPr>
+              <w:jc w:val="center"/>
+            </w:pPr>
+          </w:p>
+        </w:tc>
+        <w:tc>
+          <w:tcPr>
+            <w:tcW w:w="2083" w:type="dxa"/>
+          </w:tcPr>
+          <w:p>
+            <w:pPr>
+              <w:jc w:val="center"/>
+            </w:pPr>
+          </w:p>
+        </w:tc>
+        <w:tc>
+          <w:tcPr>
+            <w:tcW w:w="1574" w:type="dxa"/>
+          </w:tcPr>
+          <w:p>
+            <w:pPr>
+              <w:jc w:val="center"/>
+            </w:pPr>
+          </w:p>
+        </w:tc>
+      </w:tr>
+      <w:tr>
+        <w:tc>
+          <w:tcPr>
+            <w:tcW w:w="1909" w:type="dxa"/>
+          </w:tcPr>
+          <w:p>
+            <w:r>
+              <w:t>film-</w:t>
+            </w:r>
+            <w:proofErr w:type="spellStart"/>
+            <w:r>
+              <w:t>delete</w:t>
+            </w:r>
+            <w:proofErr w:type="spellEnd"/>
+          </w:p>
+        </w:tc>
+        <w:tc>
+          <w:tcPr>
+            <w:tcW w:w="1551" w:type="dxa"/>
+          </w:tcPr>
+          <w:p>
+            <w:pPr>
+              <w:jc w:val="center"/>
+            </w:pPr>
+            <w:r>
+              <w:t>X</w:t>
+            </w:r>
+          </w:p>
+        </w:tc>
+        <w:tc>
+          <w:tcPr>
+            <w:tcW w:w="1683" w:type="dxa"/>
+          </w:tcPr>
+          <w:p>
+            <w:pPr>
+              <w:jc w:val="center"/>
+            </w:pPr>
+            <w:r>
+              <w:t>X</w:t>
+            </w:r>
+          </w:p>
+        </w:tc>
+        <w:tc>
+          <w:tcPr>
+            <w:tcW w:w="1656" w:type="dxa"/>
+          </w:tcPr>
+          <w:p>
+            <w:pPr>
+              <w:jc w:val="center"/>
+            </w:pPr>
+          </w:p>
+        </w:tc>
+        <w:tc>
+          <w:tcPr>
+            <w:tcW w:w="2083" w:type="dxa"/>
+          </w:tcPr>
+          <w:p>
+            <w:pPr>
+              <w:jc w:val="center"/>
+            </w:pPr>
+          </w:p>
+        </w:tc>
+        <w:tc>
+          <w:tcPr>
+            <w:tcW w:w="1574" w:type="dxa"/>
+          </w:tcPr>
+          <w:p>
+            <w:pPr>
+              <w:jc w:val="center"/>
+            </w:pPr>
+          </w:p>
+        </w:tc>
+      </w:tr>
+      <w:tr>
+        <w:tc>
+          <w:tcPr>
+            <w:tcW w:w="1909" w:type="dxa"/>
+          </w:tcPr>
+          <w:p>
+            <w:r>
+              <w:t>film-</w:t>
+            </w:r>
+            <w:proofErr w:type="spellStart"/>
+            <w:r>
+              <w:t>delete</w:t>
+            </w:r>
+            <w:proofErr w:type="spellEnd"/>
+            <w:r>
+              <w:t xml:space="preserve"> (Prüfungsstück)</w:t>
+            </w:r>
+          </w:p>
+        </w:tc>
+        <w:tc>
+          <w:tcPr>
+            <w:tcW w:w="1551" w:type="dxa"/>
+          </w:tcPr>
+          <w:p>
+            <w:pPr>
+              <w:jc w:val="center"/>
+            </w:pPr>
+            <w:r>
+              <w:t>X</w:t>
+            </w:r>
+          </w:p>
+        </w:tc>
+        <w:tc>
+          <w:tcPr>
+            <w:tcW w:w="1683" w:type="dxa"/>
+          </w:tcPr>
+          <w:p>
+            <w:pPr>
+              <w:jc w:val="center"/>
+            </w:pPr>
+          </w:p>
+        </w:tc>
+        <w:tc>
+          <w:tcPr>
+            <w:tcW w:w="1656" w:type="dxa"/>
+          </w:tcPr>
+          <w:p>
+            <w:pPr>
+              <w:jc w:val="center"/>
+            </w:pPr>
+          </w:p>
+        </w:tc>
+        <w:tc>
+          <w:tcPr>
+            <w:tcW w:w="2083" w:type="dxa"/>
+          </w:tcPr>
+          <w:p>
+            <w:pPr>
+              <w:jc w:val="center"/>
+            </w:pPr>
+            <w:r>
+              <w:t>X</w:t>
+            </w:r>
+          </w:p>
+        </w:tc>
+        <w:tc>
+          <w:tcPr>
+            <w:tcW w:w="1574" w:type="dxa"/>
+          </w:tcPr>
+          <w:p>
+            <w:pPr>
+              <w:jc w:val="center"/>
+            </w:pPr>
+          </w:p>
+        </w:tc>
+      </w:tr>
+      <w:tr>
+        <w:tc>
+          <w:tcPr>
+            <w:tcW w:w="1909" w:type="dxa"/>
+          </w:tcPr>
+          <w:p>
+            <w:r>
+              <w:t>film-erstellen</w:t>
+            </w:r>
+          </w:p>
+        </w:tc>
+        <w:tc>
+          <w:tcPr>
+            <w:tcW w:w="1551" w:type="dxa"/>
+          </w:tcPr>
+          <w:p>
+            <w:pPr>
+              <w:jc w:val="center"/>
+            </w:pPr>
+            <w:r>
+              <w:t>X</w:t>
+            </w:r>
+          </w:p>
+        </w:tc>
+        <w:tc>
+          <w:tcPr>
+            <w:tcW w:w="1683" w:type="dxa"/>
+          </w:tcPr>
+          <w:p>
+            <w:pPr>
+              <w:jc w:val="center"/>
+            </w:pPr>
+            <w:r>
+              <w:t>X</w:t>
+            </w:r>
+          </w:p>
+        </w:tc>
+        <w:tc>
+          <w:tcPr>
+            <w:tcW w:w="1656" w:type="dxa"/>
+          </w:tcPr>
+          <w:p>
+            <w:pPr>
+              <w:jc w:val="center"/>
+            </w:pPr>
+          </w:p>
+        </w:tc>
+        <w:tc>
+          <w:tcPr>
+            <w:tcW w:w="2083" w:type="dxa"/>
+          </w:tcPr>
+          <w:p>
+            <w:pPr>
+              <w:jc w:val="center"/>
+            </w:pPr>
+          </w:p>
+        </w:tc>
+        <w:tc>
+          <w:tcPr>
+            <w:tcW w:w="1574" w:type="dxa"/>
+          </w:tcPr>
+          <w:p>
+            <w:pPr>
+              <w:jc w:val="center"/>
+            </w:pPr>
+          </w:p>
+        </w:tc>
+      </w:tr>
+      <w:tr>
+        <w:tc>
+          <w:tcPr>
+            <w:tcW w:w="1909" w:type="dxa"/>
+          </w:tcPr>
+          <w:p>
+            <w:r>
+              <w:t>film-erstellen (Prüfungsstück)</w:t>
+            </w:r>
+          </w:p>
+        </w:tc>
+        <w:tc>
+          <w:tcPr>
+            <w:tcW w:w="1551" w:type="dxa"/>
+          </w:tcPr>
+          <w:p>
+            <w:pPr>
+              <w:jc w:val="center"/>
+            </w:pPr>
+            <w:r>
+              <w:t>X</w:t>
+            </w:r>
+          </w:p>
+        </w:tc>
+        <w:tc>
+          <w:tcPr>
+            <w:tcW w:w="1683" w:type="dxa"/>
+          </w:tcPr>
+          <w:p>
+            <w:pPr>
+              <w:jc w:val="center"/>
+            </w:pPr>
+          </w:p>
+        </w:tc>
+        <w:tc>
+          <w:tcPr>
+            <w:tcW w:w="1656" w:type="dxa"/>
+          </w:tcPr>
+          <w:p>
+            <w:pPr>
+              <w:jc w:val="center"/>
+            </w:pPr>
+          </w:p>
+        </w:tc>
+        <w:tc>
+          <w:tcPr>
+            <w:tcW w:w="2083" w:type="dxa"/>
+          </w:tcPr>
+          <w:p>
+            <w:pPr>
+              <w:jc w:val="center"/>
+            </w:pPr>
+            <w:r>
+              <w:t>X</w:t>
+            </w:r>
+          </w:p>
+        </w:tc>
+        <w:tc>
+          <w:tcPr>
+            <w:tcW w:w="1574" w:type="dxa"/>
+          </w:tcPr>
+          <w:p>
+            <w:pPr>
+              <w:jc w:val="center"/>
+            </w:pPr>
+          </w:p>
+        </w:tc>
+      </w:tr>
+      <w:tr>
+        <w:tc>
+          <w:tcPr>
+            <w:tcW w:w="1909" w:type="dxa"/>
+          </w:tcPr>
+          <w:p>
+            <w:r>
+              <w:lastRenderedPageBreak/>
+              <w:t>film-bearbeiten</w:t>
+            </w:r>
+          </w:p>
+        </w:tc>
+        <w:tc>
+          <w:tcPr>
+            <w:tcW w:w="1551" w:type="dxa"/>
+          </w:tcPr>
+          <w:p>
+            <w:pPr>
+              <w:jc w:val="center"/>
+            </w:pPr>
+            <w:r>
+              <w:t>X</w:t>
+            </w:r>
+          </w:p>
+        </w:tc>
+        <w:tc>
+          <w:tcPr>
+            <w:tcW w:w="1683" w:type="dxa"/>
+          </w:tcPr>
+          <w:p>
+            <w:pPr>
+              <w:jc w:val="center"/>
+            </w:pPr>
+            <w:r>
+              <w:t>X</w:t>
+            </w:r>
+          </w:p>
+        </w:tc>
+        <w:tc>
+          <w:tcPr>
+            <w:tcW w:w="1656" w:type="dxa"/>
+          </w:tcPr>
+          <w:p>
+            <w:pPr>
+              <w:jc w:val="center"/>
+            </w:pPr>
+          </w:p>
+        </w:tc>
+        <w:tc>
+          <w:tcPr>
+            <w:tcW w:w="2083" w:type="dxa"/>
+          </w:tcPr>
+          <w:p>
+            <w:pPr>
+              <w:jc w:val="center"/>
+            </w:pPr>
+          </w:p>
+        </w:tc>
+        <w:tc>
+          <w:tcPr>
+            <w:tcW w:w="1574" w:type="dxa"/>
+          </w:tcPr>
+          <w:p>
+            <w:pPr>
+              <w:jc w:val="center"/>
+            </w:pPr>
+          </w:p>
+        </w:tc>
+      </w:tr>
+      <w:tr>
+        <w:tc>
+          <w:tcPr>
+            <w:tcW w:w="1909" w:type="dxa"/>
+          </w:tcPr>
+          <w:p>
+            <w:r>
+              <w:t>film-bearbeiten (Prüfungsstück)</w:t>
+            </w:r>
+          </w:p>
+        </w:tc>
+        <w:tc>
+          <w:tcPr>
+            <w:tcW w:w="1551" w:type="dxa"/>
+          </w:tcPr>
+          <w:p>
+            <w:pPr>
+              <w:jc w:val="center"/>
+            </w:pPr>
+            <w:r>
+              <w:t>X</w:t>
+            </w:r>
+          </w:p>
+        </w:tc>
+        <w:tc>
+          <w:tcPr>
+            <w:tcW w:w="1683" w:type="dxa"/>
+          </w:tcPr>
+          <w:p>
+            <w:pPr>
+              <w:jc w:val="center"/>
+            </w:pPr>
+          </w:p>
+        </w:tc>
+        <w:tc>
+          <w:tcPr>
+            <w:tcW w:w="1656" w:type="dxa"/>
+          </w:tcPr>
+          <w:p>
+            <w:pPr>
+              <w:jc w:val="center"/>
+            </w:pPr>
+          </w:p>
+        </w:tc>
+        <w:tc>
+          <w:tcPr>
+            <w:tcW w:w="2083" w:type="dxa"/>
+          </w:tcPr>
+          <w:p>
+            <w:pPr>
+              <w:jc w:val="center"/>
+            </w:pPr>
+            <w:r>
+              <w:t>X</w:t>
+            </w:r>
+          </w:p>
+        </w:tc>
+        <w:tc>
+          <w:tcPr>
+            <w:tcW w:w="1574" w:type="dxa"/>
+          </w:tcPr>
+          <w:p>
+            <w:pPr>
+              <w:jc w:val="center"/>
+            </w:pPr>
+          </w:p>
+        </w:tc>
+      </w:tr>
+      <w:tr>
+        <w:tc>
+          <w:tcPr>
+            <w:tcW w:w="1909" w:type="dxa"/>
+          </w:tcPr>
+          <w:p>
+            <w:r>
+              <w:t>film-list</w:t>
+            </w:r>
+          </w:p>
+        </w:tc>
+        <w:tc>
+          <w:tcPr>
+            <w:tcW w:w="1551" w:type="dxa"/>
+          </w:tcPr>
+          <w:p>
+            <w:pPr>
+              <w:jc w:val="center"/>
+            </w:pPr>
+            <w:r>
+              <w:t>X</w:t>
+            </w:r>
+          </w:p>
+        </w:tc>
+        <w:tc>
+          <w:tcPr>
+            <w:tcW w:w="1683" w:type="dxa"/>
+          </w:tcPr>
+          <w:p>
+            <w:pPr>
+              <w:jc w:val="center"/>
+            </w:pPr>
+            <w:r>
+              <w:t>X</w:t>
+            </w:r>
+          </w:p>
+        </w:tc>
+        <w:tc>
+          <w:tcPr>
+            <w:tcW w:w="1656" w:type="dxa"/>
+          </w:tcPr>
+          <w:p>
+            <w:pPr>
+              <w:jc w:val="center"/>
+            </w:pPr>
+            <w:r>
+              <w:t>X</w:t>
+            </w:r>
+          </w:p>
+        </w:tc>
+        <w:tc>
+          <w:tcPr>
+            <w:tcW w:w="2083" w:type="dxa"/>
+          </w:tcPr>
+          <w:p>
+            <w:pPr>
+              <w:jc w:val="center"/>
+            </w:pPr>
+          </w:p>
+        </w:tc>
+        <w:tc>
+          <w:tcPr>
+            <w:tcW w:w="1574" w:type="dxa"/>
+          </w:tcPr>
+          <w:p>
+            <w:pPr>
+              <w:jc w:val="center"/>
+            </w:pPr>
+            <w:r>
+              <w:t>X</w:t>
+            </w:r>
+          </w:p>
+        </w:tc>
+      </w:tr>
+      <w:tr>
+        <w:tc>
+          <w:tcPr>
+            <w:tcW w:w="1909" w:type="dxa"/>
+          </w:tcPr>
+          <w:p>
+            <w:r>
+              <w:t>film-list (Prüfungsstück)</w:t>
+            </w:r>
+          </w:p>
+        </w:tc>
+        <w:tc>
+          <w:tcPr>
+            <w:tcW w:w="1551" w:type="dxa"/>
+          </w:tcPr>
+          <w:p>
+            <w:pPr>
+              <w:jc w:val="center"/>
+            </w:pPr>
+            <w:r>
+              <w:t>X</w:t>
+            </w:r>
+          </w:p>
+        </w:tc>
+        <w:tc>
+          <w:tcPr>
+            <w:tcW w:w="1683" w:type="dxa"/>
+          </w:tcPr>
+          <w:p>
+            <w:pPr>
+              <w:jc w:val="center"/>
+            </w:pPr>
+          </w:p>
+        </w:tc>
+        <w:tc>
+          <w:tcPr>
+            <w:tcW w:w="1656" w:type="dxa"/>
+          </w:tcPr>
+          <w:p>
+            <w:pPr>
+              <w:jc w:val="center"/>
+            </w:pPr>
+          </w:p>
+        </w:tc>
+        <w:tc>
+          <w:tcPr>
+            <w:tcW w:w="2083" w:type="dxa"/>
+          </w:tcPr>
+          <w:p>
+            <w:pPr>
+              <w:jc w:val="center"/>
+            </w:pPr>
+            <w:r>
+              <w:t>X</w:t>
+            </w:r>
+          </w:p>
+        </w:tc>
+        <w:tc>
+          <w:tcPr>
+            <w:tcW w:w="1574" w:type="dxa"/>
+          </w:tcPr>
+          <w:p>
+            <w:pPr>
+              <w:jc w:val="center"/>
+            </w:pPr>
+          </w:p>
+        </w:tc>
+      </w:tr>
+      <w:tr>
+        <w:tc>
+          <w:tcPr>
+            <w:tcW w:w="1909" w:type="dxa"/>
+          </w:tcPr>
+          <w:p>
+            <w:r>
+              <w:t>film-</w:t>
+            </w:r>
+            <w:proofErr w:type="spellStart"/>
+            <w:r>
+              <w:t>select</w:t>
+            </w:r>
+            <w:proofErr w:type="spellEnd"/>
+            <w:r>
+              <w:t>-</w:t>
+            </w:r>
+            <w:proofErr w:type="spellStart"/>
+            <w:r>
+              <w:t>by-id</w:t>
+            </w:r>
+            <w:proofErr w:type="spellEnd"/>
+          </w:p>
+        </w:tc>
+        <w:tc>
+          <w:tcPr>
+            <w:tcW w:w="1551" w:type="dxa"/>
+          </w:tcPr>
+          <w:p>
+            <w:pPr>
+              <w:jc w:val="center"/>
+            </w:pPr>
+            <w:r>
+              <w:t>X</w:t>
+            </w:r>
+          </w:p>
+        </w:tc>
+        <w:tc>
+          <w:tcPr>
+            <w:tcW w:w="1683" w:type="dxa"/>
+          </w:tcPr>
+          <w:p>
+            <w:pPr>
+              <w:jc w:val="center"/>
+            </w:pPr>
+            <w:r>
+              <w:t>X</w:t>
+            </w:r>
+          </w:p>
+        </w:tc>
+        <w:tc>
+          <w:tcPr>
+            <w:tcW w:w="1656" w:type="dxa"/>
+          </w:tcPr>
+          <w:p>
+            <w:pPr>
+              <w:jc w:val="center"/>
+            </w:pPr>
+            <w:r>
+              <w:t>X</w:t>
+            </w:r>
+          </w:p>
+        </w:tc>
+        <w:tc>
+          <w:tcPr>
+            <w:tcW w:w="2083" w:type="dxa"/>
+          </w:tcPr>
+          <w:p>
+            <w:pPr>
+              <w:jc w:val="center"/>
+            </w:pPr>
+          </w:p>
+        </w:tc>
+        <w:tc>
+          <w:tcPr>
+            <w:tcW w:w="1574" w:type="dxa"/>
+          </w:tcPr>
+          <w:p>
+            <w:pPr>
+              <w:jc w:val="center"/>
+            </w:pPr>
+            <w:r>
+              <w:t>X</w:t>
+            </w:r>
+          </w:p>
+        </w:tc>
+      </w:tr>
+      <w:tr>
+        <w:tc>
+          <w:tcPr>
+            <w:tcW w:w="1909" w:type="dxa"/>
+          </w:tcPr>
+          <w:p>
+            <w:r>
+              <w:t>film-</w:t>
+            </w:r>
+            <w:proofErr w:type="spellStart"/>
+            <w:r>
+              <w:t>select</w:t>
+            </w:r>
+            <w:proofErr w:type="spellEnd"/>
+            <w:r>
+              <w:t>-</w:t>
+            </w:r>
+            <w:proofErr w:type="spellStart"/>
+            <w:r>
+              <w:t>by-id</w:t>
+            </w:r>
+            <w:proofErr w:type="spellEnd"/>
+            <w:r>
+              <w:t xml:space="preserve"> (Prüfungsstück)</w:t>
+            </w:r>
+          </w:p>
+        </w:tc>
+        <w:tc>
+          <w:tcPr>
+            <w:tcW w:w="1551" w:type="dxa"/>
+          </w:tcPr>
+          <w:p>
+            <w:pPr>
+              <w:jc w:val="center"/>
+            </w:pPr>
+            <w:r>
+              <w:t>X</w:t>
+            </w:r>
+          </w:p>
+        </w:tc>
+        <w:tc>
+          <w:tcPr>
+            <w:tcW w:w="1683" w:type="dxa"/>
+          </w:tcPr>
+          <w:p>
+            <w:pPr>
+              <w:jc w:val="center"/>
+            </w:pPr>
+          </w:p>
+        </w:tc>
+        <w:tc>
+          <w:tcPr>
+            <w:tcW w:w="1656" w:type="dxa"/>
+          </w:tcPr>
+          <w:p>
+            <w:pPr>
+              <w:jc w:val="center"/>
+            </w:pPr>
+          </w:p>
+        </w:tc>
+        <w:tc>
+          <w:tcPr>
+            <w:tcW w:w="2083" w:type="dxa"/>
+          </w:tcPr>
+          <w:p>
+            <w:pPr>
+              <w:jc w:val="center"/>
+            </w:pPr>
+            <w:r>
+              <w:t>X</w:t>
+            </w:r>
+          </w:p>
+        </w:tc>
+        <w:tc>
+          <w:tcPr>
+            <w:tcW w:w="1574" w:type="dxa"/>
+          </w:tcPr>
+          <w:p>
+            <w:pPr>
+              <w:jc w:val="center"/>
+            </w:pPr>
+          </w:p>
+        </w:tc>
+      </w:tr>
+      <w:tr>
+        <w:tc>
+          <w:tcPr>
+            <w:tcW w:w="1909" w:type="dxa"/>
+          </w:tcPr>
+          <w:p>
+            <w:r>
+              <w:t>stream</w:t>
+            </w:r>
+          </w:p>
+        </w:tc>
+        <w:tc>
+          <w:tcPr>
+            <w:tcW w:w="1551" w:type="dxa"/>
+          </w:tcPr>
+          <w:p>
+            <w:pPr>
+              <w:jc w:val="center"/>
+            </w:pPr>
+            <w:r>
+              <w:t>X</w:t>
+            </w:r>
+          </w:p>
+        </w:tc>
+        <w:tc>
+          <w:tcPr>
+            <w:tcW w:w="1683" w:type="dxa"/>
+          </w:tcPr>
+          <w:p>
+            <w:pPr>
+              <w:jc w:val="center"/>
+            </w:pPr>
+            <w:r>
+              <w:t>X</w:t>
+            </w:r>
+          </w:p>
+        </w:tc>
+        <w:tc>
+          <w:tcPr>
+            <w:tcW w:w="1656" w:type="dxa"/>
+          </w:tcPr>
+          <w:p>
+            <w:pPr>
+              <w:jc w:val="center"/>
+            </w:pPr>
+            <w:r>
+              <w:t>X</w:t>
+            </w:r>
+          </w:p>
+        </w:tc>
+        <w:tc>
+          <w:tcPr>
+            <w:tcW w:w="2083" w:type="dxa"/>
+          </w:tcPr>
+          <w:p>
+            <w:pPr>
+              <w:jc w:val="center"/>
+            </w:pPr>
+          </w:p>
+        </w:tc>
+        <w:tc>
+          <w:tcPr>
+            <w:tcW w:w="1574" w:type="dxa"/>
+          </w:tcPr>
+          <w:p>
+            <w:pPr>
+              <w:jc w:val="center"/>
+            </w:pPr>
+            <w:r>
+              <w:t>X</w:t>
+            </w:r>
+          </w:p>
+        </w:tc>
+      </w:tr>
+      <w:tr>
+        <w:tc>
+          <w:tcPr>
+            <w:tcW w:w="1909" w:type="dxa"/>
+          </w:tcPr>
+          <w:p>
+            <w:r>
+              <w:t>stream (Prüfungsstück)</w:t>
+            </w:r>
+          </w:p>
+        </w:tc>
+        <w:tc>
+          <w:tcPr>
+            <w:tcW w:w="1551" w:type="dxa"/>
+          </w:tcPr>
+          <w:p>
+            <w:pPr>
+              <w:jc w:val="center"/>
+            </w:pPr>
+            <w:r>
+              <w:t>X</w:t>
+            </w:r>
+          </w:p>
+        </w:tc>
+        <w:tc>
+          <w:tcPr>
+            <w:tcW w:w="1683" w:type="dxa"/>
+          </w:tcPr>
+          <w:p>
+            <w:pPr>
+              <w:jc w:val="center"/>
+            </w:pPr>
+          </w:p>
+        </w:tc>
+        <w:tc>
+          <w:tcPr>
+            <w:tcW w:w="1656" w:type="dxa"/>
+          </w:tcPr>
+          <w:p>
+            <w:pPr>
+              <w:jc w:val="center"/>
+            </w:pPr>
+          </w:p>
+        </w:tc>
+        <w:tc>
+          <w:tcPr>
+            <w:tcW w:w="2083" w:type="dxa"/>
+          </w:tcPr>
+          <w:p>
+            <w:pPr>
+              <w:jc w:val="center"/>
+            </w:pPr>
+            <w:r>
+              <w:t>X</w:t>
+            </w:r>
+          </w:p>
+        </w:tc>
+        <w:tc>
+          <w:tcPr>
+            <w:tcW w:w="1574" w:type="dxa"/>
+          </w:tcPr>
+          <w:p>
+            <w:pPr>
+              <w:jc w:val="center"/>
+            </w:pPr>
+          </w:p>
+        </w:tc>
+      </w:tr>
+      <w:tr>
+        <w:tc>
+          <w:tcPr>
+            <w:tcW w:w="1909" w:type="dxa"/>
+          </w:tcPr>
+          <w:p>
+            <w:proofErr w:type="spellStart"/>
+            <w:r>
+              <w:t>download</w:t>
+            </w:r>
+            <w:proofErr w:type="spellEnd"/>
+          </w:p>
+        </w:tc>
+        <w:tc>
+          <w:tcPr>
+            <w:tcW w:w="1551" w:type="dxa"/>
+          </w:tcPr>
+          <w:p>
+            <w:pPr>
+              <w:jc w:val="center"/>
+            </w:pPr>
+            <w:r>
+              <w:t>X</w:t>
+            </w:r>
+          </w:p>
+        </w:tc>
+        <w:tc>
+          <w:tcPr>
+            <w:tcW w:w="1683" w:type="dxa"/>
+          </w:tcPr>
+          <w:p>
+            <w:pPr>
+              <w:jc w:val="center"/>
+            </w:pPr>
+            <w:r>
+              <w:t>X</w:t>
+            </w:r>
+          </w:p>
+        </w:tc>
+        <w:tc>
+          <w:tcPr>
+            <w:tcW w:w="1656" w:type="dxa"/>
+          </w:tcPr>
+          <w:p>
+            <w:pPr>
+              <w:jc w:val="center"/>
+            </w:pPr>
+            <w:r>
+              <w:t>X</w:t>
+            </w:r>
+          </w:p>
+        </w:tc>
+        <w:tc>
+          <w:tcPr>
+            <w:tcW w:w="2083" w:type="dxa"/>
+          </w:tcPr>
+          <w:p>
+            <w:pPr>
+              <w:jc w:val="center"/>
+            </w:pPr>
+          </w:p>
+        </w:tc>
+        <w:tc>
+          <w:tcPr>
+            <w:tcW w:w="1574" w:type="dxa"/>
+          </w:tcPr>
+          <w:p>
+            <w:pPr>
+              <w:jc w:val="center"/>
+            </w:pPr>
+            <w:r>
+              <w:t>X</w:t>
+            </w:r>
+          </w:p>
+        </w:tc>
+      </w:tr>
+      <w:tr>
+        <w:tc>
+          <w:tcPr>
+            <w:tcW w:w="1909" w:type="dxa"/>
+          </w:tcPr>
+          <w:p>
+            <w:proofErr w:type="spellStart"/>
+            <w:r>
+              <w:t>download</w:t>
+            </w:r>
+            <w:proofErr w:type="spellEnd"/>
+            <w:r>
+              <w:t xml:space="preserve"> (Prüfungsstück)</w:t>
+            </w:r>
+          </w:p>
+        </w:tc>
+        <w:tc>
+          <w:tcPr>
+            <w:tcW w:w="1551" w:type="dxa"/>
+          </w:tcPr>
+          <w:p>
+            <w:pPr>
+              <w:jc w:val="center"/>
+            </w:pPr>
+            <w:r>
+              <w:t>X</w:t>
+            </w:r>
+          </w:p>
+        </w:tc>
+        <w:tc>
+          <w:tcPr>
+            <w:tcW w:w="1683" w:type="dxa"/>
+          </w:tcPr>
+          <w:p>
+            <w:pPr>
+              <w:jc w:val="center"/>
+            </w:pPr>
+          </w:p>
+        </w:tc>
+        <w:tc>
+          <w:tcPr>
+            <w:tcW w:w="1656" w:type="dxa"/>
+          </w:tcPr>
+          <w:p>
+            <w:pPr>
+              <w:jc w:val="center"/>
+            </w:pPr>
+          </w:p>
+        </w:tc>
+        <w:tc>
+          <w:tcPr>
+            <w:tcW w:w="2083" w:type="dxa"/>
+          </w:tcPr>
+          <w:p>
+            <w:pPr>
+              <w:jc w:val="center"/>
+            </w:pPr>
+            <w:r>
+              <w:t>X</w:t>
+            </w:r>
+          </w:p>
+        </w:tc>
+        <w:tc>
+          <w:tcPr>
+            <w:tcW w:w="1574" w:type="dxa"/>
+          </w:tcPr>
+          <w:p>
+            <w:pPr>
+              <w:jc w:val="center"/>
+            </w:pPr>
+          </w:p>
+        </w:tc>
+      </w:tr>
+      <w:tr>
+        <w:tc>
+          <w:tcPr>
+            <w:tcW w:w="1909" w:type="dxa"/>
+          </w:tcPr>
+          <w:p>
+            <w:r>
+              <w:t>log-system</w:t>
+            </w:r>
+          </w:p>
+        </w:tc>
+        <w:tc>
+          <w:tcPr>
+            <w:tcW w:w="1551" w:type="dxa"/>
+          </w:tcPr>
+          <w:p>
+            <w:pPr>
+              <w:jc w:val="center"/>
+            </w:pPr>
+            <w:r>
+              <w:t>X</w:t>
+            </w:r>
+          </w:p>
+        </w:tc>
+        <w:tc>
+          <w:tcPr>
+            <w:tcW w:w="1683" w:type="dxa"/>
+          </w:tcPr>
+          <w:p>
+            <w:pPr>
+              <w:jc w:val="center"/>
+            </w:pPr>
+          </w:p>
+        </w:tc>
+        <w:tc>
+          <w:tcPr>
+            <w:tcW w:w="1656" w:type="dxa"/>
+          </w:tcPr>
+          <w:p>
+            <w:pPr>
+              <w:jc w:val="center"/>
+            </w:pPr>
+          </w:p>
+        </w:tc>
+        <w:tc>
+          <w:tcPr>
+            <w:tcW w:w="2083" w:type="dxa"/>
+          </w:tcPr>
+          <w:p>
+            <w:pPr>
+              <w:jc w:val="center"/>
+            </w:pPr>
+          </w:p>
+        </w:tc>
+        <w:tc>
+          <w:tcPr>
+            <w:tcW w:w="1574" w:type="dxa"/>
+          </w:tcPr>
+          <w:p>
+            <w:pPr>
+              <w:jc w:val="center"/>
+            </w:pPr>
+          </w:p>
+        </w:tc>
+      </w:tr>
+    </w:tbl>
+    <w:p>
+      <w:pPr>
+        <w:spacing w:after="0" w:line="240" w:lineRule="auto"/>
       </w:pPr>
     </w:p>
     <w:p>
@@ -2673,7 +4100,7 @@
 </file>
 
 <file path=word/numbering.xml><?xml version="1.0" encoding="utf-8"?>
-<w:numbering xmlns:wpc="http://schemas.microsoft.com/office/word/2010/wordprocessingCanvas" xmlns:cx="http://schemas.microsoft.com/office/drawing/2014/chartex" xmlns:cx1="http://schemas.microsoft.com/office/drawing/2015/9/8/chartex" xmlns:mc="http://schemas.openxmlformats.org/markup-compatibility/2006" xmlns:o="urn:schemas-microsoft-com:office:office" xmlns:r="http://schemas.openxmlformats.org/officeDocument/2006/relationships" xmlns:m="http://schemas.openxmlformats.org/officeDocument/2006/math" xmlns:v="urn:schemas-microsoft-com:vml" xmlns:wp14="http://schemas.microsoft.com/office/word/2010/wordprocessingDrawing" xmlns:wp="http://schemas.openxmlformats.org/drawingml/2006/wordprocessingDrawing" xmlns:w10="urn:schemas-microsoft-com:office:word" xmlns:w="http://schemas.openxmlformats.org/wordprocessingml/2006/main" xmlns:w14="http://schemas.microsoft.com/office/word/2010/wordml" xmlns:w15="http://schemas.microsoft.com/office/word/2012/wordml" xmlns:w16se="http://schemas.microsoft.com/office/word/2015/wordml/symex" xmlns:wpg="http://schemas.microsoft.com/office/word/2010/wordprocessingGroup" xmlns:wpi="http://schemas.microsoft.com/office/word/2010/wordprocessingInk" xmlns:wne="http://schemas.microsoft.com/office/word/2006/wordml" xmlns:wps="http://schemas.microsoft.com/office/word/2010/wordprocessingShape" mc:Ignorable="w14 w15 w16se wp14">
+<w:numbering xmlns:wpc="http://schemas.microsoft.com/office/word/2010/wordprocessingCanvas" xmlns:cx="http://schemas.microsoft.com/office/drawing/2014/chartex" xmlns:cx1="http://schemas.microsoft.com/office/drawing/2015/9/8/chartex" xmlns:cx2="http://schemas.microsoft.com/office/drawing/2015/10/21/chartex" xmlns:cx3="http://schemas.microsoft.com/office/drawing/2016/5/9/chartex" xmlns:cx4="http://schemas.microsoft.com/office/drawing/2016/5/10/chartex" xmlns:cx5="http://schemas.microsoft.com/office/drawing/2016/5/11/chartex" xmlns:cx6="http://schemas.microsoft.com/office/drawing/2016/5/12/chartex" xmlns:cx7="http://schemas.microsoft.com/office/drawing/2016/5/13/chartex" xmlns:cx8="http://schemas.microsoft.com/office/drawing/2016/5/14/chartex" xmlns:mc="http://schemas.openxmlformats.org/markup-compatibility/2006" xmlns:aink="http://schemas.microsoft.com/office/drawing/2016/ink" xmlns:am3d="http://schemas.microsoft.com/office/drawing/2017/model3d" xmlns:o="urn:schemas-microsoft-com:office:office" xmlns:oel="http://schemas.microsoft.com/office/2019/extlst" xmlns:r="http://schemas.openxmlformats.org/officeDocument/2006/relationships" xmlns:m="http://schemas.openxmlformats.org/officeDocument/2006/math" xmlns:v="urn:schemas-microsoft-com:vml" xmlns:wp14="http://schemas.microsoft.com/office/word/2010/wordprocessingDrawing" xmlns:wp="http://schemas.openxmlformats.org/drawingml/2006/wordprocessingDrawing" xmlns:w10="urn:schemas-microsoft-com:office:word" xmlns:w="http://schemas.openxmlformats.org/wordprocessingml/2006/main" xmlns:w14="http://schemas.microsoft.com/office/word/2010/wordml" xmlns:w15="http://schemas.microsoft.com/office/word/2012/wordml" xmlns:w16cex="http://schemas.microsoft.com/office/word/2018/wordml/cex" xmlns:w16cid="http://schemas.microsoft.com/office/word/2016/wordml/cid" xmlns:w16="http://schemas.microsoft.com/office/word/2018/wordml" xmlns:w16sdtdh="http://schemas.microsoft.com/office/word/2020/wordml/sdtdatahash" xmlns:w16se="http://schemas.microsoft.com/office/word/2015/wordml/symex" xmlns:wpg="http://schemas.microsoft.com/office/word/2010/wordprocessingGroup" xmlns:wpi="http://schemas.microsoft.com/office/word/2010/wordprocessingInk" xmlns:wne="http://schemas.microsoft.com/office/word/2006/wordml" xmlns:wps="http://schemas.microsoft.com/office/word/2010/wordprocessingShape" mc:Ignorable="w14 w15 w16se w16cid w16 w16cex w16sdtdh wp14">
   <w:abstractNum w:abstractNumId="0" w15:restartNumberingAfterBreak="0">
     <w:nsid w:val="73CC2A95"/>
     <w:multiLevelType w:val="hybridMultilevel"/>
@@ -2786,14 +4213,14 @@
       </w:rPr>
     </w:lvl>
   </w:abstractNum>
-  <w:num w:numId="1">
+  <w:num w:numId="1" w16cid:durableId="513229854">
     <w:abstractNumId w:val="0"/>
   </w:num>
 </w:numbering>
 </file>
 
 <file path=word/styles.xml><?xml version="1.0" encoding="utf-8"?>
-<w:styles xmlns:mc="http://schemas.openxmlformats.org/markup-compatibility/2006" xmlns:r="http://schemas.openxmlformats.org/officeDocument/2006/relationships" xmlns:w="http://schemas.openxmlformats.org/wordprocessingml/2006/main" xmlns:w14="http://schemas.microsoft.com/office/word/2010/wordml" xmlns:w15="http://schemas.microsoft.com/office/word/2012/wordml" xmlns:w16se="http://schemas.microsoft.com/office/word/2015/wordml/symex" mc:Ignorable="w14 w15 w16se">
+<w:styles xmlns:mc="http://schemas.openxmlformats.org/markup-compatibility/2006" xmlns:r="http://schemas.openxmlformats.org/officeDocument/2006/relationships" xmlns:w="http://schemas.openxmlformats.org/wordprocessingml/2006/main" xmlns:w14="http://schemas.microsoft.com/office/word/2010/wordml" xmlns:w15="http://schemas.microsoft.com/office/word/2012/wordml" xmlns:w16cex="http://schemas.microsoft.com/office/word/2018/wordml/cex" xmlns:w16cid="http://schemas.microsoft.com/office/word/2016/wordml/cid" xmlns:w16="http://schemas.microsoft.com/office/word/2018/wordml" xmlns:w16sdtdh="http://schemas.microsoft.com/office/word/2020/wordml/sdtdatahash" xmlns:w16se="http://schemas.microsoft.com/office/word/2015/wordml/symex" mc:Ignorable="w14 w15 w16se w16cid w16 w16cex w16sdtdh">
   <w:docDefaults>
     <w:rPrDefault>
       <w:rPr>
@@ -2809,7 +4236,7 @@
       </w:pPr>
     </w:pPrDefault>
   </w:docDefaults>
-  <w:latentStyles w:defLockedState="0" w:defUIPriority="99" w:defSemiHidden="0" w:defUnhideWhenUsed="0" w:defQFormat="0" w:count="371">
+  <w:latentStyles w:defLockedState="0" w:defUIPriority="99" w:defSemiHidden="0" w:defUnhideWhenUsed="0" w:defQFormat="0" w:count="376">
     <w:lsdException w:name="Normal" w:uiPriority="0" w:qFormat="1"/>
     <w:lsdException w:name="heading 1" w:uiPriority="9" w:qFormat="1"/>
     <w:lsdException w:name="heading 2" w:semiHidden="1" w:uiPriority="9" w:unhideWhenUsed="1" w:qFormat="1"/>
@@ -2915,7 +4342,6 @@
     <w:lsdException w:name="HTML Sample" w:semiHidden="1" w:unhideWhenUsed="1"/>
     <w:lsdException w:name="HTML Typewriter" w:semiHidden="1" w:unhideWhenUsed="1"/>
     <w:lsdException w:name="HTML Variable" w:semiHidden="1" w:unhideWhenUsed="1"/>
-    <w:lsdException w:name="Normal Table" w:semiHidden="1" w:unhideWhenUsed="1"/>
     <w:lsdException w:name="annotation subject" w:semiHidden="1" w:unhideWhenUsed="1"/>
     <w:lsdException w:name="No List" w:semiHidden="1" w:unhideWhenUsed="1"/>
     <w:lsdException w:name="Outline List 1" w:semiHidden="1" w:unhideWhenUsed="1"/>
@@ -2958,11 +4384,8 @@
     <w:lsdException w:name="Table Contemporary" w:semiHidden="1" w:unhideWhenUsed="1"/>
     <w:lsdException w:name="Table Elegant" w:semiHidden="1" w:unhideWhenUsed="1"/>
     <w:lsdException w:name="Table Professional" w:semiHidden="1" w:unhideWhenUsed="1"/>
-    <w:lsdException w:name="Table Subtle 1" w:semiHidden="1" w:unhideWhenUsed="1"/>
     <w:lsdException w:name="Table Subtle 2" w:semiHidden="1" w:unhideWhenUsed="1"/>
     <w:lsdException w:name="Table Web 1" w:semiHidden="1" w:unhideWhenUsed="1"/>
-    <w:lsdException w:name="Table Web 2" w:semiHidden="1" w:unhideWhenUsed="1"/>
-    <w:lsdException w:name="Table Web 3" w:semiHidden="1" w:unhideWhenUsed="1"/>
     <w:lsdException w:name="Balloon Text" w:semiHidden="1" w:unhideWhenUsed="1"/>
     <w:lsdException w:name="Table Grid" w:uiPriority="39"/>
     <w:lsdException w:name="Table Theme" w:semiHidden="1" w:unhideWhenUsed="1"/>
@@ -3181,6 +4604,11 @@
     <w:lsdException w:name="List Table 5 Dark Accent 6" w:uiPriority="50"/>
     <w:lsdException w:name="List Table 6 Colorful Accent 6" w:uiPriority="51"/>
     <w:lsdException w:name="List Table 7 Colorful Accent 6" w:uiPriority="52"/>
+    <w:lsdException w:name="Mention" w:semiHidden="1" w:unhideWhenUsed="1"/>
+    <w:lsdException w:name="Smart Hyperlink" w:semiHidden="1" w:unhideWhenUsed="1"/>
+    <w:lsdException w:name="Hashtag" w:semiHidden="1" w:unhideWhenUsed="1"/>
+    <w:lsdException w:name="Unresolved Mention" w:semiHidden="1" w:unhideWhenUsed="1"/>
+    <w:lsdException w:name="Smart Link" w:semiHidden="1" w:unhideWhenUsed="1"/>
   </w:latentStyles>
   <w:style w:type="paragraph" w:default="1" w:styleId="Standard">
     <w:name w:val="Normal"/>

</xml_diff>